<commit_message>
wireframes jogs, updated list of pages
</commit_message>
<xml_diff>
--- a/list of pages.docx
+++ b/list of pages.docx
@@ -4,12 +4,7 @@
   <w:body>
     <w:p>
       <w:r>
-        <w:t>Home- ind</w:t>
-      </w:r>
-      <w:bookmarkStart w:id="0" w:name="_GoBack"/>
-      <w:bookmarkEnd w:id="0"/>
-      <w:r>
-        <w:t>ex.html</w:t>
+        <w:t>Home- index.html</w:t>
       </w:r>
     </w:p>
     <w:p>
@@ -24,17 +19,13 @@
     </w:p>
     <w:p>
       <w:r>
-        <w:t>Quote- quote.html</w:t>
+        <w:t>Quote</w:t>
       </w:r>
-    </w:p>
-    <w:p>
       <w:r>
-        <w:t>Research- research.html</w:t>
+        <w:t>- research pop up box</w:t>
       </w:r>
-    </w:p>
-    <w:p>
       <w:r>
-        <w:t>Select services- services.html</w:t>
+        <w:t>- quote.html</w:t>
       </w:r>
     </w:p>
     <w:p>
@@ -47,14 +38,12 @@
         <w:t>Car profile- profile.html</w:t>
       </w:r>
     </w:p>
-    <w:p>
-      <w:r>
-        <w:t>Loyalty/rewards- rewards.html</w:t>
-      </w:r>
-    </w:p>
     <w:p/>
     <w:p/>
-    <w:p/>
+    <w:p>
+      <w:bookmarkStart w:id="0" w:name="_GoBack"/>
+      <w:bookmarkEnd w:id="0"/>
+    </w:p>
     <w:sectPr>
       <w:pgSz w:w="12240" w:h="15840"/>
       <w:pgMar w:top="1440" w:right="1800" w:bottom="1440" w:left="1800" w:header="708" w:footer="708" w:gutter="0"/>

</xml_diff>